<commit_message>
update shiro study doc
</commit_message>
<xml_diff>
--- a/notebook/shiro/shiro-study.docx
+++ b/notebook/shiro/shiro-study.docx
@@ -2,6 +2,30 @@
 <file path=word/document.xml><?xml version="1.0" encoding="utf-8"?>
 <w:document xmlns:wpc="http://schemas.microsoft.com/office/word/2010/wordprocessingCanvas" xmlns:mc="http://schemas.openxmlformats.org/markup-compatibility/2006" xmlns:o="urn:schemas-microsoft-com:office:office" xmlns:r="http://schemas.openxmlformats.org/officeDocument/2006/relationships" xmlns:m="http://schemas.openxmlformats.org/officeDocument/2006/math" xmlns:v="urn:schemas-microsoft-com:vml" xmlns:wp14="http://schemas.microsoft.com/office/word/2010/wordprocessingDrawing" xmlns:wp="http://schemas.openxmlformats.org/drawingml/2006/wordprocessingDrawing" xmlns:w="http://schemas.openxmlformats.org/wordprocessingml/2006/main" xmlns:w14="http://schemas.microsoft.com/office/word/2010/wordml" xmlns:w10="urn:schemas-microsoft-com:office:word" xmlns:w15="http://schemas.microsoft.com/office/word/2012/wordml" xmlns:wpg="http://schemas.microsoft.com/office/word/2010/wordprocessingGroup" xmlns:wpi="http://schemas.microsoft.com/office/word/2010/wordprocessingInk" xmlns:wne="http://schemas.microsoft.com/office/word/2006/wordml" xmlns:wps="http://schemas.microsoft.com/office/word/2010/wordprocessingShape" xmlns:wpsCustomData="http://www.wps.cn/officeDocument/2013/wpsCustomData" mc:Ignorable="w14 w15 wp14">
   <w:body>
+    <w:p>
+      <w:pPr>
+        <w:rPr>
+          <w:rFonts w:hint="eastAsia"/>
+          <w:lang w:val="en-US" w:eastAsia="zh-CN"/>
+        </w:rPr>
+      </w:pPr>
+      <w:r>
+        <w:rPr>
+          <w:rFonts w:hint="eastAsia"/>
+          <w:lang w:val="en-US" w:eastAsia="zh-CN"/>
+        </w:rPr>
+        <w:t>Apache Shiro™ is a powerful and easy-to-use Java security framework that performs authentication, authorization, cryptography, and session management. With Shiro’s easy-to-understand API, you can quickly and easily secure any application – from the smallest mobile applications to the largest web and enterprise applications.</w:t>
+      </w:r>
+    </w:p>
+    <w:p>
+      <w:pPr>
+        <w:pStyle w:val="2"/>
+        <w:rPr>
+          <w:rFonts w:hint="eastAsia"/>
+          <w:lang w:val="en-US" w:eastAsia="zh-CN"/>
+        </w:rPr>
+      </w:pPr>
+    </w:p>
     <w:p>
       <w:pPr>
         <w:pStyle w:val="2"/>
@@ -16388,7 +16412,40 @@
           <w:rFonts w:hint="eastAsia" w:ascii="宋体" w:hAnsi="宋体" w:eastAsia="宋体"/>
           <w:sz w:val="21"/>
         </w:rPr>
-        <w:t>表示需要继续处理；</w:t>
+        <w:t>表示需要继续处理</w:t>
+      </w:r>
+      <w:r>
+        <w:rPr>
+          <w:rFonts w:hint="eastAsia" w:ascii="宋体" w:hAnsi="宋体" w:eastAsia="宋体"/>
+          <w:sz w:val="21"/>
+          <w:lang w:eastAsia="zh-CN"/>
+        </w:rPr>
+        <w:t>，</w:t>
+      </w:r>
+      <w:r>
+        <w:rPr>
+          <w:rFonts w:hint="eastAsia" w:ascii="宋体" w:hAnsi="宋体" w:eastAsia="宋体"/>
+          <w:sz w:val="21"/>
+          <w:lang w:val="en-US" w:eastAsia="zh-CN"/>
+        </w:rPr>
+        <w:t>会继续往之后的代码(拦截器等</w:t>
+      </w:r>
+      <w:bookmarkStart w:id="0" w:name="_GoBack"/>
+      <w:bookmarkEnd w:id="0"/>
+      <w:r>
+        <w:rPr>
+          <w:rFonts w:hint="eastAsia" w:ascii="宋体" w:hAnsi="宋体" w:eastAsia="宋体"/>
+          <w:sz w:val="21"/>
+          <w:lang w:val="en-US" w:eastAsia="zh-CN"/>
+        </w:rPr>
+        <w:t>)走</w:t>
+      </w:r>
+      <w:r>
+        <w:rPr>
+          <w:rFonts w:hint="eastAsia" w:ascii="宋体" w:hAnsi="宋体" w:eastAsia="宋体"/>
+          <w:sz w:val="21"/>
+        </w:rPr>
+        <w:t>；</w:t>
       </w:r>
     </w:p>
     <w:p>
@@ -16419,7 +16476,30 @@
           <w:rFonts w:hint="eastAsia" w:ascii="宋体" w:hAnsi="宋体" w:eastAsia="宋体"/>
           <w:sz w:val="21"/>
         </w:rPr>
-        <w:t>表示该拦截器实例已经处理了，将直接返回即可。</w:t>
+        <w:t>表示该拦截器实例已经处理了，将直接返回</w:t>
+      </w:r>
+      <w:r>
+        <w:rPr>
+          <w:rFonts w:hint="eastAsia" w:ascii="宋体" w:hAnsi="宋体" w:eastAsia="宋体"/>
+          <w:sz w:val="21"/>
+          <w:lang w:eastAsia="zh-CN"/>
+        </w:rPr>
+        <w:t>，</w:t>
+      </w:r>
+      <w:r>
+        <w:rPr>
+          <w:rFonts w:hint="eastAsia" w:ascii="宋体" w:hAnsi="宋体" w:eastAsia="宋体"/>
+          <w:sz w:val="21"/>
+          <w:lang w:val="en-US" w:eastAsia="zh-CN"/>
+        </w:rPr>
+        <w:t>不会往之后的代码走</w:t>
+      </w:r>
+      <w:r>
+        <w:rPr>
+          <w:rFonts w:hint="eastAsia" w:ascii="宋体" w:hAnsi="宋体" w:eastAsia="宋体"/>
+          <w:sz w:val="21"/>
+        </w:rPr>
+        <w:t>。</w:t>
       </w:r>
     </w:p>
     <w:p>
@@ -19754,6 +19834,12 @@
           </w:tblBorders>
           <w:shd w:val="clear" w:color="auto" w:fill="FFFFFF"/>
           <w:tblLayout w:type="fixed"/>
+          <w:tblCellMar>
+            <w:top w:w="0" w:type="dxa"/>
+            <w:left w:w="0" w:type="dxa"/>
+            <w:bottom w:w="0" w:type="dxa"/>
+            <w:right w:w="0" w:type="dxa"/>
+          </w:tblCellMar>
         </w:tblPrEx>
         <w:tc>
           <w:tcPr>
@@ -19913,7 +19999,6 @@
             <w:insideH w:val="outset" w:color="auto" w:sz="6" w:space="0"/>
             <w:insideV w:val="outset" w:color="auto" w:sz="6" w:space="0"/>
           </w:tblBorders>
-          <w:shd w:val="clear" w:color="auto" w:fill="FFFFFF"/>
           <w:tblLayout w:type="fixed"/>
           <w:tblCellMar>
             <w:top w:w="0" w:type="dxa"/>
@@ -20478,7 +20563,6 @@
             <w:insideH w:val="outset" w:color="auto" w:sz="6" w:space="0"/>
             <w:insideV w:val="outset" w:color="auto" w:sz="6" w:space="0"/>
           </w:tblBorders>
-          <w:shd w:val="clear" w:color="auto" w:fill="FFFFFF"/>
           <w:tblLayout w:type="fixed"/>
           <w:tblCellMar>
             <w:top w:w="0" w:type="dxa"/>
@@ -20677,7 +20761,6 @@
             <w:insideH w:val="outset" w:color="auto" w:sz="6" w:space="0"/>
             <w:insideV w:val="outset" w:color="auto" w:sz="6" w:space="0"/>
           </w:tblBorders>
-          <w:shd w:val="clear" w:color="auto" w:fill="FFFFFF"/>
           <w:tblLayout w:type="fixed"/>
           <w:tblCellMar>
             <w:top w:w="0" w:type="dxa"/>
@@ -21074,7 +21157,6 @@
             <w:insideH w:val="outset" w:color="auto" w:sz="6" w:space="0"/>
             <w:insideV w:val="outset" w:color="auto" w:sz="6" w:space="0"/>
           </w:tblBorders>
-          <w:shd w:val="clear" w:color="auto" w:fill="FFFFFF"/>
           <w:tblLayout w:type="fixed"/>
           <w:tblCellMar>
             <w:top w:w="0" w:type="dxa"/>
@@ -21242,7 +21324,6 @@
             <w:insideH w:val="outset" w:color="auto" w:sz="6" w:space="0"/>
             <w:insideV w:val="outset" w:color="auto" w:sz="6" w:space="0"/>
           </w:tblBorders>
-          <w:shd w:val="clear" w:color="auto" w:fill="FFFFFF"/>
           <w:tblLayout w:type="fixed"/>
           <w:tblCellMar>
             <w:top w:w="0" w:type="dxa"/>
@@ -21639,7 +21720,6 @@
             <w:insideH w:val="outset" w:color="auto" w:sz="6" w:space="0"/>
             <w:insideV w:val="outset" w:color="auto" w:sz="6" w:space="0"/>
           </w:tblBorders>
-          <w:shd w:val="clear" w:color="auto" w:fill="FFFFFF"/>
           <w:tblLayout w:type="fixed"/>
           <w:tblCellMar>
             <w:top w:w="0" w:type="dxa"/>
@@ -21838,7 +21918,6 @@
             <w:insideH w:val="outset" w:color="auto" w:sz="6" w:space="0"/>
             <w:insideV w:val="outset" w:color="auto" w:sz="6" w:space="0"/>
           </w:tblBorders>
-          <w:shd w:val="clear" w:color="auto" w:fill="FFFFFF"/>
           <w:tblLayout w:type="fixed"/>
           <w:tblCellMar>
             <w:top w:w="0" w:type="dxa"/>
@@ -22402,7 +22481,6 @@
             <w:insideH w:val="outset" w:color="auto" w:sz="6" w:space="0"/>
             <w:insideV w:val="outset" w:color="auto" w:sz="6" w:space="0"/>
           </w:tblBorders>
-          <w:shd w:val="clear" w:color="auto" w:fill="FFFFFF"/>
           <w:tblLayout w:type="fixed"/>
           <w:tblCellMar>
             <w:top w:w="0" w:type="dxa"/>
@@ -29058,8 +29136,6 @@
         </w:rPr>
         <w:t xml:space="preserve">  </w:t>
       </w:r>
-      <w:bookmarkStart w:id="0" w:name="_GoBack"/>
-      <w:bookmarkEnd w:id="0"/>
     </w:p>
     <w:p>
       <w:pPr>
@@ -29860,7 +29936,6 @@
     </a:fmtScheme>
   </a:themeElements>
   <a:objectDefaults/>
-  <a:extraClrSchemeLst/>
 </a:theme>
 </file>
 

</xml_diff>